<commit_message>
The SpritePNGtoCubePixelHelper program can generate all the sprites for all 3 games. Clarified some things for the INFO-6044 Project #1
</commit_message>
<xml_diff>
--- a/6044_FramPat/Projects-Tests/Project #1/INFO6044 - Game Engine Frameworks & Patterns - Project 1 (Fall 2024).docx
+++ b/6044_FramPat/Projects-Tests/Project #1/INFO6044 - Game Engine Frameworks & Patterns - Project 1 (Fall 2024).docx
@@ -2286,6 +2286,826 @@
           <w:lang w:val="en-CA"/>
         </w:rPr>
         <w:lastRenderedPageBreak/>
+        <w:t>3D Pixelated models</w:t>
+      </w:r>
+      <w:r>
+        <w:rPr>
+          <w:lang w:val="en-CA"/>
+        </w:rPr>
+        <w:t>:</w:t>
+      </w:r>
+    </w:p>
+    <w:p>
+      <w:pPr>
+        <w:suppressAutoHyphens w:val="0"/>
+        <w:spacing w:after="120"/>
+        <w:rPr>
+          <w:rFonts w:ascii="Arial" w:hAnsi="Arial" w:cs="Arial"/>
+          <w:sz w:val="22"/>
+        </w:rPr>
+      </w:pPr>
+      <w:r>
+        <w:rPr>
+          <w:rFonts w:ascii="Arial" w:hAnsi="Arial" w:cs="Arial"/>
+          <w:sz w:val="22"/>
+        </w:rPr>
+        <w:t xml:space="preserve">The output of your game needs to look “pixelated” but using 3D cubes for each pixel, like this: </w:t>
+      </w:r>
+    </w:p>
+    <w:p>
+      <w:pPr>
+        <w:suppressAutoHyphens w:val="0"/>
+        <w:spacing w:after="120"/>
+        <w:rPr>
+          <w:rFonts w:ascii="Arial" w:hAnsi="Arial" w:cs="Arial"/>
+          <w:noProof/>
+          <w:sz w:val="22"/>
+        </w:rPr>
+      </w:pPr>
+      <w:r>
+        <w:rPr>
+          <w:rFonts w:ascii="Arial" w:hAnsi="Arial" w:cs="Arial"/>
+          <w:noProof/>
+          <w:sz w:val="22"/>
+        </w:rPr>
+        <w:drawing>
+          <wp:anchor distT="0" distB="0" distL="114300" distR="114300" simplePos="0" relativeHeight="251659776" behindDoc="0" locked="0" layoutInCell="1" allowOverlap="1" wp14:anchorId="165ED2EB" wp14:editId="457B0E78">
+            <wp:simplePos x="0" y="0"/>
+            <wp:positionH relativeFrom="column">
+              <wp:posOffset>3721100</wp:posOffset>
+            </wp:positionH>
+            <wp:positionV relativeFrom="paragraph">
+              <wp:posOffset>71755</wp:posOffset>
+            </wp:positionV>
+            <wp:extent cx="3324860" cy="2336800"/>
+            <wp:effectExtent l="0" t="0" r="8890" b="6350"/>
+            <wp:wrapSquare wrapText="bothSides"/>
+            <wp:docPr id="243186631" name="Picture 2"/>
+            <wp:cNvGraphicFramePr>
+              <a:graphicFrameLocks xmlns:a="http://schemas.openxmlformats.org/drawingml/2006/main" noChangeAspect="1"/>
+            </wp:cNvGraphicFramePr>
+            <a:graphic xmlns:a="http://schemas.openxmlformats.org/drawingml/2006/main">
+              <a:graphicData uri="http://schemas.openxmlformats.org/drawingml/2006/picture">
+                <pic:pic xmlns:pic="http://schemas.openxmlformats.org/drawingml/2006/picture">
+                  <pic:nvPicPr>
+                    <pic:cNvPr id="0" name="Picture 2"/>
+                    <pic:cNvPicPr>
+                      <a:picLocks noChangeAspect="1" noChangeArrowheads="1"/>
+                    </pic:cNvPicPr>
+                  </pic:nvPicPr>
+                  <pic:blipFill>
+                    <a:blip r:embed="rId15" cstate="print">
+                      <a:extLst>
+                        <a:ext uri="{28A0092B-C50C-407E-A947-70E740481C1C}">
+                          <a14:useLocalDpi xmlns:a14="http://schemas.microsoft.com/office/drawing/2010/main" val="0"/>
+                        </a:ext>
+                      </a:extLst>
+                    </a:blip>
+                    <a:srcRect/>
+                    <a:stretch>
+                      <a:fillRect/>
+                    </a:stretch>
+                  </pic:blipFill>
+                  <pic:spPr bwMode="auto">
+                    <a:xfrm>
+                      <a:off x="0" y="0"/>
+                      <a:ext cx="3324860" cy="2336800"/>
+                    </a:xfrm>
+                    <a:prstGeom prst="rect">
+                      <a:avLst/>
+                    </a:prstGeom>
+                    <a:noFill/>
+                    <a:ln>
+                      <a:noFill/>
+                    </a:ln>
+                  </pic:spPr>
+                </pic:pic>
+              </a:graphicData>
+            </a:graphic>
+            <wp14:sizeRelH relativeFrom="page">
+              <wp14:pctWidth>0</wp14:pctWidth>
+            </wp14:sizeRelH>
+            <wp14:sizeRelV relativeFrom="page">
+              <wp14:pctHeight>0</wp14:pctHeight>
+            </wp14:sizeRelV>
+          </wp:anchor>
+        </w:drawing>
+      </w:r>
+      <w:r>
+        <w:rPr>
+          <w:rFonts w:ascii="Arial" w:hAnsi="Arial" w:cs="Arial"/>
+          <w:noProof/>
+          <w:sz w:val="22"/>
+        </w:rPr>
+        <w:t>The</w:t>
+      </w:r>
+      <w:r>
+        <w:rPr>
+          <w:rFonts w:ascii="Arial" w:hAnsi="Arial" w:cs="Arial"/>
+          <w:noProof/>
+          <w:sz w:val="22"/>
+        </w:rPr>
+        <w:t xml:space="preserve"> </w:t>
+      </w:r>
+      <w:r>
+        <w:rPr>
+          <w:rFonts w:ascii="Arial" w:hAnsi="Arial" w:cs="Arial"/>
+          <w:b/>
+          <w:bCs/>
+          <w:noProof/>
+          <w:sz w:val="22"/>
+        </w:rPr>
+        <w:t>DonkeyKong_Level_0_with_items.ply</w:t>
+      </w:r>
+      <w:r>
+        <w:rPr>
+          <w:rFonts w:ascii="Arial" w:hAnsi="Arial" w:cs="Arial"/>
+          <w:noProof/>
+          <w:sz w:val="22"/>
+        </w:rPr>
+        <w:t xml:space="preserve"> file </w:t>
+      </w:r>
+      <w:r>
+        <w:rPr>
+          <w:rFonts w:ascii="Arial" w:hAnsi="Arial" w:cs="Arial"/>
+          <w:noProof/>
+          <w:sz w:val="22"/>
+        </w:rPr>
+        <w:t xml:space="preserve">is shown to the right to give you a sense of what I’m looking for: Note that </w:t>
+      </w:r>
+      <w:r>
+        <w:rPr>
+          <w:rFonts w:ascii="Arial" w:hAnsi="Arial" w:cs="Arial"/>
+          <w:noProof/>
+          <w:sz w:val="22"/>
+        </w:rPr>
+        <w:t xml:space="preserve">the Z scaled to 5x thicker than the file to </w:t>
+      </w:r>
+      <w:r>
+        <w:rPr>
+          <w:rFonts w:ascii="Arial" w:hAnsi="Arial" w:cs="Arial"/>
+          <w:noProof/>
+          <w:sz w:val="22"/>
+        </w:rPr>
+        <w:t>accentuate</w:t>
+      </w:r>
+      <w:r>
+        <w:rPr>
+          <w:rFonts w:ascii="Arial" w:hAnsi="Arial" w:cs="Arial"/>
+          <w:noProof/>
+          <w:sz w:val="22"/>
+        </w:rPr>
+        <w:t xml:space="preserve"> the 3D effect</w:t>
+      </w:r>
+      <w:r>
+        <w:rPr>
+          <w:rFonts w:ascii="Arial" w:hAnsi="Arial" w:cs="Arial"/>
+          <w:noProof/>
+          <w:sz w:val="22"/>
+        </w:rPr>
+        <w:t>.</w:t>
+      </w:r>
+    </w:p>
+    <w:p>
+      <w:pPr>
+        <w:suppressAutoHyphens w:val="0"/>
+        <w:spacing w:after="120"/>
+        <w:rPr>
+          <w:rFonts w:ascii="Arial" w:hAnsi="Arial" w:cs="Arial"/>
+          <w:noProof/>
+          <w:sz w:val="22"/>
+        </w:rPr>
+      </w:pPr>
+      <w:r>
+        <w:rPr>
+          <w:rFonts w:ascii="Arial" w:hAnsi="Arial" w:cs="Arial"/>
+          <w:b/>
+          <w:bCs/>
+          <w:noProof/>
+          <w:sz w:val="22"/>
+          <w:highlight w:val="yellow"/>
+        </w:rPr>
+        <w:t>You may NOT use textured sprite maps</w:t>
+      </w:r>
+      <w:r>
+        <w:rPr>
+          <w:rFonts w:ascii="Arial" w:hAnsi="Arial" w:cs="Arial"/>
+          <w:b/>
+          <w:bCs/>
+          <w:noProof/>
+          <w:sz w:val="22"/>
+          <w:highlight w:val="yellow"/>
+        </w:rPr>
+        <w:t xml:space="preserve"> and you MUST use a perspective projection transform (as opposed to an orthographic projection)</w:t>
+      </w:r>
+      <w:r>
+        <w:rPr>
+          <w:rFonts w:ascii="Arial" w:hAnsi="Arial" w:cs="Arial"/>
+          <w:b/>
+          <w:bCs/>
+          <w:noProof/>
+          <w:sz w:val="22"/>
+          <w:highlight w:val="yellow"/>
+        </w:rPr>
+        <w:t>; they must be 3D cubes;</w:t>
+      </w:r>
+      <w:r>
+        <w:rPr>
+          <w:rFonts w:ascii="Arial" w:hAnsi="Arial" w:cs="Arial"/>
+          <w:noProof/>
+          <w:sz w:val="22"/>
+        </w:rPr>
+        <w:t xml:space="preserve"> if you moved the camera location or changed the </w:t>
+      </w:r>
+      <w:r>
+        <w:rPr>
+          <w:rFonts w:ascii="Arial" w:hAnsi="Arial" w:cs="Arial"/>
+          <w:noProof/>
+          <w:sz w:val="22"/>
+        </w:rPr>
+        <w:t>field of view</w:t>
+      </w:r>
+      <w:r>
+        <w:rPr>
+          <w:rFonts w:ascii="Arial" w:hAnsi="Arial" w:cs="Arial"/>
+          <w:noProof/>
+          <w:sz w:val="22"/>
+        </w:rPr>
+        <w:t xml:space="preserve">, you should be able to see this 3D effect. </w:t>
+      </w:r>
+    </w:p>
+    <w:p>
+      <w:pPr>
+        <w:suppressAutoHyphens w:val="0"/>
+        <w:spacing w:after="120"/>
+        <w:rPr>
+          <w:rFonts w:ascii="Arial" w:hAnsi="Arial" w:cs="Arial"/>
+          <w:sz w:val="22"/>
+        </w:rPr>
+      </w:pPr>
+      <w:r>
+        <w:rPr>
+          <w:rFonts w:ascii="Arial" w:hAnsi="Arial" w:cs="Arial"/>
+          <w:noProof/>
+          <w:sz w:val="22"/>
+        </w:rPr>
+        <w:t xml:space="preserve">If you are unsure about the projection, we’ve only used a perspective one – we’ve never used an orthographic projection. </w:t>
+      </w:r>
+    </w:p>
+    <w:p>
+      <w:pPr>
+        <w:suppressAutoHyphens w:val="0"/>
+        <w:spacing w:after="120"/>
+        <w:rPr>
+          <w:rFonts w:ascii="Arial" w:hAnsi="Arial" w:cs="Arial"/>
+          <w:sz w:val="22"/>
+        </w:rPr>
+      </w:pPr>
+      <w:r>
+        <w:rPr>
+          <w:rFonts w:ascii="Arial" w:hAnsi="Arial" w:cs="Arial"/>
+          <w:sz w:val="22"/>
+        </w:rPr>
+        <w:t xml:space="preserve">There </w:t>
+      </w:r>
+      <w:proofErr w:type="gramStart"/>
+      <w:r>
+        <w:rPr>
+          <w:rFonts w:ascii="Arial" w:hAnsi="Arial" w:cs="Arial"/>
+          <w:sz w:val="22"/>
+        </w:rPr>
+        <w:t>are</w:t>
+      </w:r>
+      <w:proofErr w:type="gramEnd"/>
+      <w:r>
+        <w:rPr>
+          <w:rFonts w:ascii="Arial" w:hAnsi="Arial" w:cs="Arial"/>
+          <w:sz w:val="22"/>
+        </w:rPr>
+        <w:t xml:space="preserve"> a couple helper application you can</w:t>
+      </w:r>
+      <w:r>
+        <w:rPr>
+          <w:rFonts w:ascii="Arial" w:hAnsi="Arial" w:cs="Arial"/>
+          <w:sz w:val="22"/>
+        </w:rPr>
+        <w:t xml:space="preserve"> </w:t>
+      </w:r>
+      <w:proofErr w:type="spellStart"/>
+      <w:r>
+        <w:rPr>
+          <w:rFonts w:ascii="Arial" w:hAnsi="Arial" w:cs="Arial"/>
+          <w:sz w:val="22"/>
+        </w:rPr>
+        <w:t>optinoally</w:t>
+      </w:r>
+      <w:proofErr w:type="spellEnd"/>
+      <w:r>
+        <w:rPr>
+          <w:rFonts w:ascii="Arial" w:hAnsi="Arial" w:cs="Arial"/>
+          <w:sz w:val="22"/>
+        </w:rPr>
+        <w:t xml:space="preserve"> use to “transform” the various sprite maps into a individual 3D models:</w:t>
+      </w:r>
+    </w:p>
+    <w:p>
+      <w:pPr>
+        <w:pStyle w:val="ListParagraph"/>
+        <w:numPr>
+          <w:ilvl w:val="0"/>
+          <w:numId w:val="10"/>
+        </w:numPr>
+        <w:suppressAutoHyphens w:val="0"/>
+        <w:spacing w:after="120"/>
+        <w:rPr>
+          <w:rFonts w:ascii="Arial" w:hAnsi="Arial" w:cs="Arial"/>
+          <w:sz w:val="22"/>
+        </w:rPr>
+      </w:pPr>
+      <w:r>
+        <w:rPr>
+          <w:rFonts w:ascii="Arial" w:hAnsi="Arial" w:cs="Arial"/>
+          <w:sz w:val="22"/>
+        </w:rPr>
+        <w:t>Robotron3DTextToModelThingy</w:t>
+      </w:r>
+      <w:r>
+        <w:rPr>
+          <w:rFonts w:ascii="Arial" w:hAnsi="Arial" w:cs="Arial"/>
+          <w:sz w:val="22"/>
+        </w:rPr>
+        <w:t xml:space="preserve">: this is from last year’s group and uses a text file to generate the 3D cube models. There’s also an excel file that I used to set this up. </w:t>
+      </w:r>
+    </w:p>
+    <w:p>
+      <w:pPr>
+        <w:pStyle w:val="ListParagraph"/>
+        <w:numPr>
+          <w:ilvl w:val="1"/>
+          <w:numId w:val="10"/>
+        </w:numPr>
+        <w:suppressAutoHyphens w:val="0"/>
+        <w:spacing w:after="120"/>
+        <w:rPr>
+          <w:rFonts w:ascii="Arial" w:hAnsi="Arial" w:cs="Arial"/>
+          <w:sz w:val="22"/>
+        </w:rPr>
+      </w:pPr>
+      <w:r>
+        <w:rPr>
+          <w:rFonts w:ascii="Arial" w:hAnsi="Arial" w:cs="Arial"/>
+          <w:sz w:val="22"/>
+        </w:rPr>
+        <w:t xml:space="preserve">I took each sprite map and manually entered them into the Excel document, marking each colour with a specific letter. Then I copied the regions in the Excel document, saved it as a text file, then feed it to the </w:t>
+      </w:r>
+      <w:r>
+        <w:rPr>
+          <w:rFonts w:ascii="Arial" w:hAnsi="Arial" w:cs="Arial"/>
+          <w:sz w:val="22"/>
+        </w:rPr>
+        <w:t>Robotron3DTextToModelThingy</w:t>
+      </w:r>
+      <w:r>
+        <w:rPr>
+          <w:rFonts w:ascii="Arial" w:hAnsi="Arial" w:cs="Arial"/>
+          <w:sz w:val="22"/>
+        </w:rPr>
+        <w:t xml:space="preserve"> program, generating the files. </w:t>
+      </w:r>
+    </w:p>
+    <w:p>
+      <w:pPr>
+        <w:pStyle w:val="ListParagraph"/>
+        <w:numPr>
+          <w:ilvl w:val="0"/>
+          <w:numId w:val="10"/>
+        </w:numPr>
+        <w:suppressAutoHyphens w:val="0"/>
+        <w:spacing w:after="120"/>
+        <w:rPr>
+          <w:rFonts w:ascii="Arial" w:hAnsi="Arial" w:cs="Arial"/>
+          <w:sz w:val="22"/>
+        </w:rPr>
+      </w:pPr>
+      <w:proofErr w:type="spellStart"/>
+      <w:r>
+        <w:rPr>
+          <w:rFonts w:ascii="Arial" w:hAnsi="Arial" w:cs="Arial"/>
+          <w:b/>
+          <w:bCs/>
+          <w:sz w:val="22"/>
+        </w:rPr>
+        <w:t>SpritePNGtoCubePixelHelper</w:t>
+      </w:r>
+      <w:proofErr w:type="spellEnd"/>
+      <w:r>
+        <w:rPr>
+          <w:rFonts w:ascii="Arial" w:hAnsi="Arial" w:cs="Arial"/>
+          <w:sz w:val="22"/>
+        </w:rPr>
+        <w:t xml:space="preserve">: new for this year (and likely far more helpful), this takes a PNG file and generates a 3D ply model as output. </w:t>
+      </w:r>
+    </w:p>
+    <w:p>
+      <w:pPr>
+        <w:pStyle w:val="ListParagraph"/>
+        <w:numPr>
+          <w:ilvl w:val="1"/>
+          <w:numId w:val="10"/>
+        </w:numPr>
+        <w:suppressAutoHyphens w:val="0"/>
+        <w:spacing w:after="120"/>
+        <w:rPr>
+          <w:rFonts w:ascii="Arial" w:hAnsi="Arial" w:cs="Arial"/>
+          <w:sz w:val="22"/>
+        </w:rPr>
+      </w:pPr>
+      <w:r>
+        <w:rPr>
+          <w:rFonts w:ascii="Arial" w:hAnsi="Arial" w:cs="Arial"/>
+          <w:sz w:val="22"/>
+        </w:rPr>
+        <w:t xml:space="preserve">There are a few command line options that help, like ignoring the background colour and cropping out extra background. </w:t>
+      </w:r>
+    </w:p>
+    <w:p>
+      <w:pPr>
+        <w:pStyle w:val="ListParagraph"/>
+        <w:numPr>
+          <w:ilvl w:val="1"/>
+          <w:numId w:val="10"/>
+        </w:numPr>
+        <w:suppressAutoHyphens w:val="0"/>
+        <w:spacing w:after="120"/>
+        <w:rPr>
+          <w:rFonts w:ascii="Arial" w:hAnsi="Arial" w:cs="Arial"/>
+          <w:sz w:val="22"/>
+        </w:rPr>
+      </w:pPr>
+      <w:r>
+        <w:rPr>
+          <w:rFonts w:ascii="Arial" w:hAnsi="Arial" w:cs="Arial"/>
+          <w:sz w:val="22"/>
+        </w:rPr>
+        <w:t xml:space="preserve">You can see these options when you run the </w:t>
+      </w:r>
+      <w:proofErr w:type="gramStart"/>
+      <w:r>
+        <w:rPr>
+          <w:rFonts w:ascii="Arial" w:hAnsi="Arial" w:cs="Arial"/>
+          <w:sz w:val="22"/>
+        </w:rPr>
+        <w:t>application, or</w:t>
+      </w:r>
+      <w:proofErr w:type="gramEnd"/>
+      <w:r>
+        <w:rPr>
+          <w:rFonts w:ascii="Arial" w:hAnsi="Arial" w:cs="Arial"/>
+          <w:sz w:val="22"/>
+        </w:rPr>
+        <w:t xml:space="preserve"> see various “.bat” files (for example: </w:t>
+      </w:r>
+      <w:r>
+        <w:rPr>
+          <w:rFonts w:ascii="Arial" w:hAnsi="Arial" w:cs="Arial"/>
+          <w:sz w:val="22"/>
+        </w:rPr>
+        <w:t>Generate_DonkeyKong_Models.bat</w:t>
+      </w:r>
+      <w:r>
+        <w:rPr>
+          <w:rFonts w:ascii="Arial" w:hAnsi="Arial" w:cs="Arial"/>
+          <w:sz w:val="22"/>
+        </w:rPr>
+        <w:t xml:space="preserve">) for the settings. </w:t>
+      </w:r>
+    </w:p>
+    <w:p>
+      <w:pPr>
+        <w:suppressAutoHyphens w:val="0"/>
+        <w:spacing w:after="120"/>
+        <w:rPr>
+          <w:rFonts w:ascii="Arial" w:hAnsi="Arial" w:cs="Arial"/>
+          <w:sz w:val="22"/>
+        </w:rPr>
+      </w:pPr>
+      <w:r>
+        <w:rPr>
+          <w:rFonts w:ascii="Arial" w:hAnsi="Arial" w:cs="Arial"/>
+          <w:sz w:val="22"/>
+        </w:rPr>
+        <w:t xml:space="preserve">Feel free to use these helper tools and/or the 3D models that it output. </w:t>
+      </w:r>
+    </w:p>
+    <w:p>
+      <w:pPr>
+        <w:suppressAutoHyphens w:val="0"/>
+        <w:spacing w:after="120"/>
+        <w:rPr>
+          <w:rFonts w:ascii="Arial" w:hAnsi="Arial" w:cs="Arial"/>
+          <w:sz w:val="22"/>
+        </w:rPr>
+      </w:pPr>
+      <w:r>
+        <w:rPr>
+          <w:rFonts w:ascii="Arial" w:hAnsi="Arial" w:cs="Arial"/>
+          <w:sz w:val="22"/>
+        </w:rPr>
+        <w:t xml:space="preserve">The sprites I found online are under the </w:t>
+      </w:r>
+      <w:proofErr w:type="spellStart"/>
+      <w:r>
+        <w:rPr>
+          <w:rFonts w:ascii="Arial" w:hAnsi="Arial" w:cs="Arial"/>
+          <w:sz w:val="22"/>
+        </w:rPr>
+        <w:t>SpritePNGtoCubePixelHelper</w:t>
+      </w:r>
+      <w:proofErr w:type="spellEnd"/>
+      <w:r>
+        <w:rPr>
+          <w:rFonts w:ascii="Arial" w:hAnsi="Arial" w:cs="Arial"/>
+          <w:sz w:val="22"/>
+        </w:rPr>
+        <w:t>/</w:t>
+      </w:r>
+      <w:r>
+        <w:rPr>
+          <w:rFonts w:ascii="Arial" w:hAnsi="Arial" w:cs="Arial"/>
+          <w:sz w:val="22"/>
+        </w:rPr>
+        <w:t>textures</w:t>
+      </w:r>
+      <w:r>
+        <w:rPr>
+          <w:rFonts w:ascii="Arial" w:hAnsi="Arial" w:cs="Arial"/>
+          <w:sz w:val="22"/>
+        </w:rPr>
+        <w:t xml:space="preserve"> folder. Under that folder are the three games and a “</w:t>
+      </w:r>
+      <w:r>
+        <w:rPr>
+          <w:rFonts w:ascii="Arial" w:hAnsi="Arial" w:cs="Arial"/>
+          <w:sz w:val="22"/>
+        </w:rPr>
+        <w:t>Sprites (isolated)</w:t>
+      </w:r>
+      <w:r>
+        <w:rPr>
+          <w:rFonts w:ascii="Arial" w:hAnsi="Arial" w:cs="Arial"/>
+          <w:sz w:val="22"/>
+        </w:rPr>
+        <w:t>” folder where I’ve cropped the individual sprites.</w:t>
+      </w:r>
+    </w:p>
+    <w:p>
+      <w:pPr>
+        <w:suppressAutoHyphens w:val="0"/>
+        <w:spacing w:after="120"/>
+        <w:rPr>
+          <w:rFonts w:ascii="Arial" w:hAnsi="Arial" w:cs="Arial"/>
+          <w:sz w:val="22"/>
+        </w:rPr>
+      </w:pPr>
+      <w:r>
+        <w:rPr>
+          <w:rFonts w:ascii="Arial" w:hAnsi="Arial" w:cs="Arial"/>
+          <w:sz w:val="22"/>
+        </w:rPr>
+        <w:t xml:space="preserve">Under </w:t>
+      </w:r>
+      <w:proofErr w:type="spellStart"/>
+      <w:r>
+        <w:rPr>
+          <w:rFonts w:ascii="Arial" w:hAnsi="Arial" w:cs="Arial"/>
+          <w:sz w:val="22"/>
+        </w:rPr>
+        <w:t>SpritePNGtoCubePixelHelper</w:t>
+      </w:r>
+      <w:proofErr w:type="spellEnd"/>
+      <w:r>
+        <w:rPr>
+          <w:rFonts w:ascii="Arial" w:hAnsi="Arial" w:cs="Arial"/>
+          <w:sz w:val="22"/>
+        </w:rPr>
+        <w:t>/</w:t>
+      </w:r>
+      <w:proofErr w:type="spellStart"/>
+      <w:r>
+        <w:rPr>
+          <w:rFonts w:ascii="Arial" w:hAnsi="Arial" w:cs="Arial"/>
+          <w:sz w:val="22"/>
+        </w:rPr>
+        <w:t>PLY_Models</w:t>
+      </w:r>
+      <w:proofErr w:type="spellEnd"/>
+      <w:r>
+        <w:rPr>
+          <w:rFonts w:ascii="Arial" w:hAnsi="Arial" w:cs="Arial"/>
+          <w:sz w:val="22"/>
+        </w:rPr>
+        <w:t xml:space="preserve"> is a “.bat” (batch) file that will (should? </w:t>
+      </w:r>
+      <w:r>
+        <w:rPr>
+          <mc:AlternateContent>
+            <mc:Choice Requires="w16se">
+              <w:rFonts w:ascii="Arial" w:hAnsi="Arial" w:cs="Arial"/>
+            </mc:Choice>
+            <mc:Fallback>
+              <w:rFonts w:ascii="Segoe UI Emoji" w:eastAsia="Segoe UI Emoji" w:hAnsi="Segoe UI Emoji" w:cs="Segoe UI Emoji"/>
+            </mc:Fallback>
+          </mc:AlternateContent>
+          <w:sz w:val="22"/>
+        </w:rPr>
+        <mc:AlternateContent>
+          <mc:Choice Requires="w16se">
+            <w16se:symEx w16se:font="Segoe UI Emoji" w16se:char="1F937"/>
+          </mc:Choice>
+          <mc:Fallback>
+            <w:t>🤷</w:t>
+          </mc:Fallback>
+        </mc:AlternateContent>
+      </w:r>
+      <w:r>
+        <w:rPr>
+          <w:rFonts w:ascii="Arial" w:hAnsi="Arial" w:cs="Arial"/>
+          <w:sz w:val="22"/>
+        </w:rPr>
+        <w:t>‍</w:t>
+      </w:r>
+      <w:r>
+        <w:rPr>
+          <mc:AlternateContent>
+            <mc:Choice Requires="w16se">
+              <w:rFonts w:ascii="Arial" w:hAnsi="Arial" w:cs="Arial"/>
+            </mc:Choice>
+            <mc:Fallback>
+              <w:rFonts w:ascii="Segoe UI Emoji" w:eastAsia="Segoe UI Emoji" w:hAnsi="Segoe UI Emoji" w:cs="Segoe UI Emoji"/>
+            </mc:Fallback>
+          </mc:AlternateContent>
+          <w:sz w:val="22"/>
+        </w:rPr>
+        <mc:AlternateContent>
+          <mc:Choice Requires="w16se">
+            <w16se:symEx w16se:font="Segoe UI Emoji" w16se:char="2642"/>
+          </mc:Choice>
+          <mc:Fallback>
+            <w:t>♂</w:t>
+          </mc:Fallback>
+        </mc:AlternateContent>
+      </w:r>
+      <w:r>
+        <w:rPr>
+          <w:rFonts w:ascii="Arial" w:hAnsi="Arial" w:cs="Arial"/>
+          <w:sz w:val="22"/>
+        </w:rPr>
+        <w:t xml:space="preserve">️) generate all the 3D cube model files for each sprite (though you will have to build the Release version of the </w:t>
+      </w:r>
+      <w:proofErr w:type="spellStart"/>
+      <w:r>
+        <w:rPr>
+          <w:rFonts w:ascii="Arial" w:hAnsi="Arial" w:cs="Arial"/>
+          <w:sz w:val="22"/>
+        </w:rPr>
+        <w:t>SpritePNGtoCubePixelHelper</w:t>
+      </w:r>
+      <w:proofErr w:type="spellEnd"/>
+      <w:r>
+        <w:rPr>
+          <w:rFonts w:ascii="Arial" w:hAnsi="Arial" w:cs="Arial"/>
+          <w:sz w:val="22"/>
+        </w:rPr>
+        <w:t xml:space="preserve"> program to have the .bat file work properly. There is also a .7z file with all the models that I initially generated (</w:t>
+      </w:r>
+      <w:r>
+        <w:rPr>
+          <w:rFonts w:ascii="Arial" w:hAnsi="Arial" w:cs="Arial"/>
+          <w:sz w:val="22"/>
+        </w:rPr>
+        <w:t>Defender_Original_Generated_Files.7z</w:t>
+      </w:r>
+      <w:r>
+        <w:rPr>
+          <w:rFonts w:ascii="Arial" w:hAnsi="Arial" w:cs="Arial"/>
+          <w:sz w:val="22"/>
+        </w:rPr>
+        <w:t xml:space="preserve"> for example). </w:t>
+      </w:r>
+    </w:p>
+    <w:p>
+      <w:pPr>
+        <w:suppressAutoHyphens w:val="0"/>
+        <w:spacing w:after="120"/>
+        <w:rPr>
+          <w:rFonts w:ascii="Arial" w:hAnsi="Arial" w:cs="Arial"/>
+          <w:sz w:val="22"/>
+        </w:rPr>
+      </w:pPr>
+      <w:r>
+        <w:rPr>
+          <w:rFonts w:ascii="Arial" w:hAnsi="Arial" w:cs="Arial"/>
+          <w:sz w:val="22"/>
+        </w:rPr>
+        <w:t xml:space="preserve">Alternatively, you can generate these levels sort of like the original developers and create an output array of “pixels” each being a 3D cube. From this, you could make functions to draw lines or make “sprites” of these 3D cubes. For instance, the “ground” of the defender game was almost certainly created by drawing lines of pixels at run-time; you could do the same sort of thing, but “draw” a “line” of 3D cubes. </w:t>
+      </w:r>
+    </w:p>
+    <w:p>
+      <w:pPr>
+        <w:suppressAutoHyphens w:val="0"/>
+        <w:spacing w:after="120"/>
+        <w:rPr>
+          <w:rFonts w:ascii="Arial" w:hAnsi="Arial" w:cs="Arial"/>
+          <w:sz w:val="22"/>
+        </w:rPr>
+      </w:pPr>
+      <w:r>
+        <w:rPr>
+          <w:rFonts w:ascii="Arial" w:hAnsi="Arial" w:cs="Arial"/>
+          <w:sz w:val="22"/>
+        </w:rPr>
+        <w:t xml:space="preserve">If you are curious how to read the original PNG files, you can see that from the </w:t>
+      </w:r>
+      <w:hyperlink r:id="rId16" w:history="1">
+        <w:r>
+          <w:rPr>
+            <w:rStyle w:val="Hyperlink"/>
+            <w:rFonts w:ascii="Arial" w:hAnsi="Arial" w:cs="Arial"/>
+            <w:sz w:val="22"/>
+          </w:rPr>
+          <w:t>https://lodev.org/lodepng/</w:t>
+        </w:r>
+      </w:hyperlink>
+      <w:r>
+        <w:rPr>
+          <w:rFonts w:ascii="Arial" w:hAnsi="Arial" w:cs="Arial"/>
+          <w:sz w:val="22"/>
+        </w:rPr>
+        <w:t xml:space="preserve"> site (specifically </w:t>
+      </w:r>
+      <w:r>
+        <w:rPr>
+          <w:rFonts w:ascii="Arial" w:hAnsi="Arial" w:cs="Arial"/>
+          <w:sz w:val="22"/>
+        </w:rPr>
+        <w:t>example_decode.cpp</w:t>
+      </w:r>
+      <w:r>
+        <w:rPr>
+          <w:rFonts w:ascii="Arial" w:hAnsi="Arial" w:cs="Arial"/>
+          <w:sz w:val="22"/>
+        </w:rPr>
+        <w:t xml:space="preserve">) or the </w:t>
+      </w:r>
+      <w:proofErr w:type="spellStart"/>
+      <w:r>
+        <w:rPr>
+          <w:rFonts w:ascii="Arial" w:hAnsi="Arial" w:cs="Arial"/>
+          <w:sz w:val="22"/>
+        </w:rPr>
+        <w:t>SpritePNGtoCubePixelHelper</w:t>
+      </w:r>
+      <w:proofErr w:type="spellEnd"/>
+      <w:r>
+        <w:rPr>
+          <w:rFonts w:ascii="Arial" w:hAnsi="Arial" w:cs="Arial"/>
+          <w:sz w:val="22"/>
+        </w:rPr>
+        <w:t xml:space="preserve"> source code. </w:t>
+      </w:r>
+    </w:p>
+    <w:p>
+      <w:pPr>
+        <w:suppressAutoHyphens w:val="0"/>
+        <w:spacing w:after="120"/>
+        <w:rPr>
+          <w:rFonts w:ascii="Arial" w:hAnsi="Arial" w:cs="Arial"/>
+          <w:sz w:val="22"/>
+        </w:rPr>
+      </w:pPr>
+    </w:p>
+    <w:p>
+      <w:pPr>
+        <w:suppressAutoHyphens w:val="0"/>
+        <w:spacing w:after="120"/>
+        <w:rPr>
+          <w:rFonts w:ascii="Arial" w:hAnsi="Arial" w:cs="Arial"/>
+          <w:sz w:val="22"/>
+        </w:rPr>
+      </w:pPr>
+    </w:p>
+    <w:p>
+      <w:pPr>
+        <w:pStyle w:val="SectionTitle"/>
+        <w:rPr>
+          <w:lang w:val="en-CA"/>
+        </w:rPr>
+      </w:pPr>
+      <w:r>
+        <w:rPr>
+          <w:lang w:val="en-CA"/>
+        </w:rPr>
+        <w:lastRenderedPageBreak/>
         <w:t>What you are to submit:</w:t>
       </w:r>
     </w:p>
@@ -2459,6 +3279,19 @@
     </w:p>
     <w:p>
       <w:pPr>
+        <w:rPr>
+          <w:rFonts w:ascii="Arial" w:hAnsi="Arial"/>
+          <w:b/>
+          <w:sz w:val="32"/>
+          <w:szCs w:val="20"/>
+        </w:rPr>
+      </w:pPr>
+      <w:r>
+        <w:br w:type="page"/>
+      </w:r>
+    </w:p>
+    <w:p>
+      <w:pPr>
         <w:pStyle w:val="SectionTitle"/>
         <w:rPr>
           <w:lang w:val="en-CA"/>
@@ -2468,6 +3301,7 @@
         <w:rPr>
           <w:lang w:val="en-CA"/>
         </w:rPr>
+        <w:lastRenderedPageBreak/>
         <w:t>Marks</w:t>
       </w:r>
     </w:p>
@@ -2619,39 +3453,7 @@
           <w:sz w:val="22"/>
           <w:highlight w:val="yellow"/>
         </w:rPr>
-        <w:t xml:space="preserve">The patterns/techniques: This “scales” the mark you get </w:t>
-      </w:r>
-      <w:r>
-        <w:rPr>
-          <w:rFonts w:ascii="Arial" w:hAnsi="Arial" w:cs="Arial"/>
-          <w:sz w:val="22"/>
-          <w:highlight w:val="yellow"/>
-        </w:rPr>
-        <w:t>below</w:t>
-      </w:r>
-      <w:r>
-        <w:rPr>
-          <w:rFonts w:ascii="Arial" w:hAnsi="Arial" w:cs="Arial"/>
-          <w:sz w:val="22"/>
-          <w:highlight w:val="yellow"/>
-        </w:rPr>
-        <w:t xml:space="preserve">. i.e. </w:t>
-      </w:r>
-      <w:r>
-        <w:rPr>
-          <w:rFonts w:ascii="Arial" w:hAnsi="Arial" w:cs="Arial"/>
-          <w:sz w:val="22"/>
-          <w:highlight w:val="yellow"/>
-        </w:rPr>
-        <w:t>the mark you get for the game &amp; gameplay (out of 100%) is multiplied by this mark</w:t>
-      </w:r>
-      <w:r>
-        <w:rPr>
-          <w:rFonts w:ascii="Arial" w:hAnsi="Arial" w:cs="Arial"/>
-          <w:sz w:val="22"/>
-          <w:highlight w:val="yellow"/>
-        </w:rPr>
-        <w:t xml:space="preserve"> to get your final mark.</w:t>
+        <w:t>The patterns/techniques: This “scales” the mark you get below. i.e. the mark you get for the game &amp; gameplay (out of 100%) is multiplied by this mark to get your final mark.</w:t>
       </w:r>
       <w:r>
         <w:rPr>
@@ -6347,27 +7149,7 @@
                 <w:szCs w:val="22"/>
                 <w:lang w:eastAsia="en-CA"/>
               </w:rPr>
-              <w:t xml:space="preserve">Flame enemies move along </w:t>
-            </w:r>
-            <w:r>
-              <w:rPr>
-                <w:rFonts w:ascii="Aptos Narrow" w:hAnsi="Aptos Narrow"/>
-                <w:color w:val="000000"/>
-                <w:sz w:val="22"/>
-                <w:szCs w:val="22"/>
-                <w:lang w:eastAsia="en-CA"/>
-              </w:rPr>
-              <w:t>platforms</w:t>
-            </w:r>
-            <w:r>
-              <w:rPr>
-                <w:rFonts w:ascii="Aptos Narrow" w:hAnsi="Aptos Narrow"/>
-                <w:color w:val="000000"/>
-                <w:sz w:val="22"/>
-                <w:szCs w:val="22"/>
-                <w:lang w:eastAsia="en-CA"/>
-              </w:rPr>
-              <w:t xml:space="preserve"> and up ladders</w:t>
+              <w:t>Flame enemies move along platforms and up ladders</w:t>
             </w:r>
           </w:p>
         </w:tc>
@@ -8149,27 +8931,7 @@
                 <w:szCs w:val="22"/>
                 <w:lang w:eastAsia="en-CA"/>
               </w:rPr>
-              <w:t xml:space="preserve">Landers grab </w:t>
-            </w:r>
-            <w:r>
-              <w:rPr>
-                <w:rFonts w:ascii="Aptos Narrow" w:hAnsi="Aptos Narrow"/>
-                <w:color w:val="000000"/>
-                <w:sz w:val="22"/>
-                <w:szCs w:val="22"/>
-                <w:lang w:eastAsia="en-CA"/>
-              </w:rPr>
-              <w:t>Astronauts</w:t>
-            </w:r>
-            <w:r>
-              <w:rPr>
-                <w:rFonts w:ascii="Aptos Narrow" w:hAnsi="Aptos Narrow"/>
-                <w:color w:val="000000"/>
-                <w:sz w:val="22"/>
-                <w:szCs w:val="22"/>
-                <w:lang w:eastAsia="en-CA"/>
-              </w:rPr>
-              <w:t xml:space="preserve"> and bring them to top of screen</w:t>
+              <w:t>Landers grab Astronauts and bring them to top of screen</w:t>
             </w:r>
           </w:p>
         </w:tc>
@@ -8406,27 +9168,7 @@
                 <w:szCs w:val="22"/>
                 <w:lang w:eastAsia="en-CA"/>
               </w:rPr>
-              <w:t xml:space="preserve">Mutants more </w:t>
-            </w:r>
-            <w:r>
-              <w:rPr>
-                <w:rFonts w:ascii="Aptos Narrow" w:hAnsi="Aptos Narrow"/>
-                <w:color w:val="000000"/>
-                <w:sz w:val="22"/>
-                <w:szCs w:val="22"/>
-                <w:lang w:eastAsia="en-CA"/>
-              </w:rPr>
-              <w:t>aggressively</w:t>
-            </w:r>
-            <w:r>
-              <w:rPr>
-                <w:rFonts w:ascii="Aptos Narrow" w:hAnsi="Aptos Narrow"/>
-                <w:color w:val="000000"/>
-                <w:sz w:val="22"/>
-                <w:szCs w:val="22"/>
-                <w:lang w:eastAsia="en-CA"/>
-              </w:rPr>
-              <w:t xml:space="preserve"> attack players</w:t>
+              <w:t>Mutants more aggressively attack players</w:t>
             </w:r>
           </w:p>
         </w:tc>
@@ -8584,27 +9326,7 @@
                 <w:szCs w:val="22"/>
                 <w:lang w:eastAsia="en-CA"/>
               </w:rPr>
-              <w:t>Player has three "</w:t>
-            </w:r>
-            <w:r>
-              <w:rPr>
-                <w:rFonts w:ascii="Aptos Narrow" w:hAnsi="Aptos Narrow"/>
-                <w:color w:val="000000"/>
-                <w:sz w:val="22"/>
-                <w:szCs w:val="22"/>
-                <w:lang w:eastAsia="en-CA"/>
-              </w:rPr>
-              <w:t>smart bombs</w:t>
-            </w:r>
-            <w:r>
-              <w:rPr>
-                <w:rFonts w:ascii="Aptos Narrow" w:hAnsi="Aptos Narrow"/>
-                <w:color w:val="000000"/>
-                <w:sz w:val="22"/>
-                <w:szCs w:val="22"/>
-                <w:lang w:eastAsia="en-CA"/>
-              </w:rPr>
-              <w:t>" which destroys all enemies within range (on screen)</w:t>
+              <w:t>Player has three "smart bombs" which destroys all enemies within range (on screen)</w:t>
             </w:r>
           </w:p>
         </w:tc>
@@ -8683,27 +9405,7 @@
                 <w:szCs w:val="22"/>
                 <w:lang w:eastAsia="en-CA"/>
               </w:rPr>
-              <w:t xml:space="preserve">Player has "hyperspace" button which </w:t>
-            </w:r>
-            <w:r>
-              <w:rPr>
-                <w:rFonts w:ascii="Aptos Narrow" w:hAnsi="Aptos Narrow"/>
-                <w:color w:val="000000"/>
-                <w:sz w:val="22"/>
-                <w:szCs w:val="22"/>
-                <w:lang w:eastAsia="en-CA"/>
-              </w:rPr>
-              <w:t>teleports</w:t>
-            </w:r>
-            <w:r>
-              <w:rPr>
-                <w:rFonts w:ascii="Aptos Narrow" w:hAnsi="Aptos Narrow"/>
-                <w:color w:val="000000"/>
-                <w:sz w:val="22"/>
-                <w:szCs w:val="22"/>
-                <w:lang w:eastAsia="en-CA"/>
-              </w:rPr>
-              <w:t xml:space="preserve"> to a random location</w:t>
+              <w:t>Player has "hyperspace" button which teleports to a random location</w:t>
             </w:r>
           </w:p>
         </w:tc>
@@ -8794,27 +9496,7 @@
                 <w:szCs w:val="22"/>
                 <w:lang w:eastAsia="en-CA"/>
               </w:rPr>
-              <w:t xml:space="preserve"> is present at top showing entire planet, </w:t>
-            </w:r>
-            <w:r>
-              <w:rPr>
-                <w:rFonts w:ascii="Aptos Narrow" w:hAnsi="Aptos Narrow"/>
-                <w:color w:val="000000"/>
-                <w:sz w:val="22"/>
-                <w:szCs w:val="22"/>
-                <w:lang w:eastAsia="en-CA"/>
-              </w:rPr>
-              <w:t>entity</w:t>
-            </w:r>
-            <w:r>
-              <w:rPr>
-                <w:rFonts w:ascii="Aptos Narrow" w:hAnsi="Aptos Narrow"/>
-                <w:color w:val="000000"/>
-                <w:sz w:val="22"/>
-                <w:szCs w:val="22"/>
-                <w:lang w:eastAsia="en-CA"/>
-              </w:rPr>
-              <w:t xml:space="preserve"> locations, and the visible area</w:t>
+              <w:t xml:space="preserve"> is present at top showing entire planet, entity locations, and the visible area</w:t>
             </w:r>
           </w:p>
         </w:tc>
@@ -9135,47 +9817,7 @@
                 <w:szCs w:val="22"/>
                 <w:lang w:eastAsia="en-CA"/>
               </w:rPr>
-              <w:t xml:space="preserve">BONUS: When all the Astronauts die, the planet </w:t>
-            </w:r>
-            <w:r>
-              <w:rPr>
-                <w:rFonts w:ascii="Aptos Narrow" w:hAnsi="Aptos Narrow"/>
-                <w:color w:val="000000"/>
-                <w:sz w:val="22"/>
-                <w:szCs w:val="22"/>
-                <w:lang w:eastAsia="en-CA"/>
-              </w:rPr>
-              <w:t>explodes,</w:t>
-            </w:r>
-            <w:r>
-              <w:rPr>
-                <w:rFonts w:ascii="Aptos Narrow" w:hAnsi="Aptos Narrow"/>
-                <w:color w:val="000000"/>
-                <w:sz w:val="22"/>
-                <w:szCs w:val="22"/>
-                <w:lang w:eastAsia="en-CA"/>
-              </w:rPr>
-              <w:t xml:space="preserve"> and all </w:t>
-            </w:r>
-            <w:r>
-              <w:rPr>
-                <w:rFonts w:ascii="Aptos Narrow" w:hAnsi="Aptos Narrow"/>
-                <w:color w:val="000000"/>
-                <w:sz w:val="22"/>
-                <w:szCs w:val="22"/>
-                <w:lang w:eastAsia="en-CA"/>
-              </w:rPr>
-              <w:t>remaining</w:t>
-            </w:r>
-            <w:r>
-              <w:rPr>
-                <w:rFonts w:ascii="Aptos Narrow" w:hAnsi="Aptos Narrow"/>
-                <w:color w:val="000000"/>
-                <w:sz w:val="22"/>
-                <w:szCs w:val="22"/>
-                <w:lang w:eastAsia="en-CA"/>
-              </w:rPr>
-              <w:t xml:space="preserve"> landers become Mutants</w:t>
+              <w:t>BONUS: When all the Astronauts die, the planet explodes, and all remaining landers become Mutants</w:t>
             </w:r>
           </w:p>
         </w:tc>
@@ -9574,7 +10216,33 @@
           <w:rFonts w:ascii="Arial" w:hAnsi="Arial" w:cs="Arial"/>
           <w:sz w:val="22"/>
         </w:rPr>
-        <w:t>Normally a grade of zero will be assigned to any assignment that is submitted late. However, certain rare exceptions apply according to the Fanshawe policy for missed evaluations.</w:t>
+        <w:t xml:space="preserve">You </w:t>
+      </w:r>
+      <w:r>
+        <w:rPr>
+          <w:rFonts w:ascii="Arial" w:hAnsi="Arial" w:cs="Arial"/>
+          <w:i/>
+          <w:iCs/>
+          <w:sz w:val="22"/>
+        </w:rPr>
+        <w:t>aren’t</w:t>
+      </w:r>
+      <w:r>
+        <w:rPr>
+          <w:rFonts w:ascii="Arial" w:hAnsi="Arial" w:cs="Arial"/>
+          <w:sz w:val="22"/>
+        </w:rPr>
+        <w:t xml:space="preserve"> displaying “pixels” as 3D cubes with a perspective projection = </w:t>
+      </w:r>
+      <w:r>
+        <w:rPr>
+          <w:rFonts w:ascii="Arial" w:hAnsi="Arial" w:cs="Arial"/>
+          <w:b/>
+          <w:bCs/>
+          <w:sz w:val="22"/>
+          <w:u w:val="single"/>
+        </w:rPr>
+        <w:t>mark of zero (0).</w:t>
       </w:r>
       <w:r>
         <w:rPr>
@@ -9583,6 +10251,56 @@
         </w:rPr>
         <w:br/>
       </w:r>
+    </w:p>
+    <w:p>
+      <w:pPr>
+        <w:numPr>
+          <w:ilvl w:val="1"/>
+          <w:numId w:val="13"/>
+        </w:numPr>
+        <w:suppressAutoHyphens w:val="0"/>
+        <w:rPr>
+          <w:rFonts w:ascii="Arial" w:hAnsi="Arial" w:cs="Arial"/>
+          <w:sz w:val="22"/>
+        </w:rPr>
+      </w:pPr>
+      <w:r>
+        <w:rPr>
+          <w:rFonts w:ascii="Arial" w:hAnsi="Arial" w:cs="Arial"/>
+          <w:sz w:val="22"/>
+        </w:rPr>
+        <w:t>No bitmapped sprites, for example.</w:t>
+      </w:r>
+    </w:p>
+    <w:p>
+      <w:pPr>
+        <w:numPr>
+          <w:ilvl w:val="1"/>
+          <w:numId w:val="13"/>
+        </w:numPr>
+        <w:suppressAutoHyphens w:val="0"/>
+        <w:rPr>
+          <w:rFonts w:ascii="Arial" w:hAnsi="Arial" w:cs="Arial"/>
+          <w:sz w:val="22"/>
+        </w:rPr>
+      </w:pPr>
+      <w:r>
+        <w:rPr>
+          <w:rFonts w:ascii="Arial" w:hAnsi="Arial" w:cs="Arial"/>
+          <w:sz w:val="22"/>
+        </w:rPr>
+        <w:t>No orthographic projection</w:t>
+      </w:r>
+    </w:p>
+    <w:p>
+      <w:pPr>
+        <w:suppressAutoHyphens w:val="0"/>
+        <w:ind w:left="1080"/>
+        <w:rPr>
+          <w:rFonts w:ascii="Arial" w:hAnsi="Arial" w:cs="Arial"/>
+          <w:sz w:val="22"/>
+        </w:rPr>
+      </w:pPr>
     </w:p>
     <w:p>
       <w:pPr>
@@ -9601,53 +10319,7 @@
           <w:rFonts w:ascii="Arial" w:hAnsi="Arial" w:cs="Arial"/>
           <w:sz w:val="22"/>
         </w:rPr>
-        <w:t xml:space="preserve">If you code does </w:t>
-      </w:r>
-      <w:r>
-        <w:rPr>
-          <w:rFonts w:ascii="Arial" w:hAnsi="Arial" w:cs="Arial"/>
-          <w:sz w:val="22"/>
-          <w:u w:val="single"/>
-        </w:rPr>
-        <w:t>not</w:t>
-      </w:r>
-      <w:r>
-        <w:rPr>
-          <w:rFonts w:ascii="Arial" w:hAnsi="Arial" w:cs="Arial"/>
-          <w:sz w:val="22"/>
-        </w:rPr>
-        <w:t xml:space="preserve"> even compile</w:t>
-      </w:r>
-      <w:r>
-        <w:rPr>
-          <w:rFonts w:ascii="Arial" w:hAnsi="Arial" w:cs="Arial"/>
-          <w:sz w:val="22"/>
-        </w:rPr>
-        <w:t xml:space="preserve"> and/or build</w:t>
-      </w:r>
-      <w:r>
-        <w:rPr>
-          <w:rFonts w:ascii="Arial" w:hAnsi="Arial" w:cs="Arial"/>
-          <w:sz w:val="22"/>
-        </w:rPr>
-        <w:t xml:space="preserve">, I will </w:t>
-      </w:r>
-      <w:r>
-        <w:rPr>
-          <w:rFonts w:ascii="Arial" w:hAnsi="Arial" w:cs="Arial"/>
-          <w:b/>
-          <w:bCs/>
-          <w:sz w:val="22"/>
-          <w:u w:val="single"/>
-        </w:rPr>
-        <w:t>not</w:t>
-      </w:r>
-      <w:r>
-        <w:rPr>
-          <w:rFonts w:ascii="Arial" w:hAnsi="Arial" w:cs="Arial"/>
-          <w:sz w:val="22"/>
-        </w:rPr>
-        <w:t xml:space="preserve"> mark it. Period. (which means mark = 0)</w:t>
+        <w:t>Normally a grade of zero will be assigned to any assignment that is submitted late. However, certain rare exceptions apply according to the Fanshawe policy for missed evaluations.</w:t>
       </w:r>
       <w:r>
         <w:rPr>
@@ -9674,6 +10346,79 @@
           <w:rFonts w:ascii="Arial" w:hAnsi="Arial" w:cs="Arial"/>
           <w:sz w:val="22"/>
         </w:rPr>
+        <w:t xml:space="preserve">If you code does </w:t>
+      </w:r>
+      <w:r>
+        <w:rPr>
+          <w:rFonts w:ascii="Arial" w:hAnsi="Arial" w:cs="Arial"/>
+          <w:sz w:val="22"/>
+          <w:u w:val="single"/>
+        </w:rPr>
+        <w:t>not</w:t>
+      </w:r>
+      <w:r>
+        <w:rPr>
+          <w:rFonts w:ascii="Arial" w:hAnsi="Arial" w:cs="Arial"/>
+          <w:sz w:val="22"/>
+        </w:rPr>
+        <w:t xml:space="preserve"> even compile</w:t>
+      </w:r>
+      <w:r>
+        <w:rPr>
+          <w:rFonts w:ascii="Arial" w:hAnsi="Arial" w:cs="Arial"/>
+          <w:sz w:val="22"/>
+        </w:rPr>
+        <w:t xml:space="preserve"> and/or build</w:t>
+      </w:r>
+      <w:r>
+        <w:rPr>
+          <w:rFonts w:ascii="Arial" w:hAnsi="Arial" w:cs="Arial"/>
+          <w:sz w:val="22"/>
+        </w:rPr>
+        <w:t xml:space="preserve">, I will </w:t>
+      </w:r>
+      <w:r>
+        <w:rPr>
+          <w:rFonts w:ascii="Arial" w:hAnsi="Arial" w:cs="Arial"/>
+          <w:b/>
+          <w:bCs/>
+          <w:sz w:val="22"/>
+          <w:u w:val="single"/>
+        </w:rPr>
+        <w:t>not</w:t>
+      </w:r>
+      <w:r>
+        <w:rPr>
+          <w:rFonts w:ascii="Arial" w:hAnsi="Arial" w:cs="Arial"/>
+          <w:sz w:val="22"/>
+        </w:rPr>
+        <w:t xml:space="preserve"> mark it. Period. (which means mark = 0)</w:t>
+      </w:r>
+      <w:r>
+        <w:rPr>
+          <w:rFonts w:ascii="Arial" w:hAnsi="Arial" w:cs="Arial"/>
+          <w:sz w:val="22"/>
+        </w:rPr>
+        <w:br/>
+      </w:r>
+    </w:p>
+    <w:p>
+      <w:pPr>
+        <w:numPr>
+          <w:ilvl w:val="0"/>
+          <w:numId w:val="13"/>
+        </w:numPr>
+        <w:suppressAutoHyphens w:val="0"/>
+        <w:rPr>
+          <w:rFonts w:ascii="Arial" w:hAnsi="Arial" w:cs="Arial"/>
+          <w:sz w:val="22"/>
+        </w:rPr>
+      </w:pPr>
+      <w:r>
+        <w:rPr>
+          <w:rFonts w:ascii="Arial" w:hAnsi="Arial" w:cs="Arial"/>
+          <w:sz w:val="22"/>
+        </w:rPr>
         <w:t xml:space="preserve">I may also give up on marking (i.e. give a mark of 0) if there’s too many exasperating run-time issues. The odd/occasional crash isn’t a concern, but if I can’t even run it without it routinely crashing or doing something maddening, then I’m just not going to mark it. Beyond terrible application interfaces (I’m looking at you, Microsoft Teams…) this is supposed to be a game, where most people have exceptionally low tolerance for badly behaved software. </w:t>
       </w:r>
       <w:proofErr w:type="gramStart"/>
@@ -10101,7 +10846,7 @@
         </w:rPr>
         <w:t xml:space="preserve"> (see: </w:t>
       </w:r>
-      <w:hyperlink r:id="rId15" w:history="1">
+      <w:hyperlink r:id="rId17" w:history="1">
         <w:r>
           <w:rPr>
             <w:rStyle w:val="Hyperlink"/>
@@ -10291,7 +11036,7 @@
           <w:sz w:val="22"/>
         </w:rPr>
       </w:pPr>
-      <w:hyperlink r:id="rId16" w:history="1">
+      <w:hyperlink r:id="rId18" w:history="1">
         <w:r>
           <w:rPr>
             <w:rStyle w:val="Hyperlink"/>
@@ -10314,7 +11059,7 @@
           <w:sz w:val="22"/>
         </w:rPr>
       </w:pPr>
-      <w:hyperlink r:id="rId17" w:history="1">
+      <w:hyperlink r:id="rId19" w:history="1">
         <w:r>
           <w:rPr>
             <w:rStyle w:val="Hyperlink"/>
@@ -10344,7 +11089,7 @@
           <w:sz w:val="22"/>
         </w:rPr>
       </w:pPr>
-      <w:hyperlink r:id="rId18" w:history="1">
+      <w:hyperlink r:id="rId20" w:history="1">
         <w:r>
           <w:rPr>
             <w:rStyle w:val="Hyperlink"/>
@@ -10374,7 +11119,7 @@
           <w:sz w:val="22"/>
         </w:rPr>
       </w:pPr>
-      <w:hyperlink r:id="rId19" w:history="1">
+      <w:hyperlink r:id="rId21" w:history="1">
         <w:r>
           <w:rPr>
             <w:rStyle w:val="Hyperlink"/>
@@ -11107,7 +11852,7 @@
       </w:pPr>
     </w:p>
     <w:sectPr>
-      <w:footerReference w:type="default" r:id="rId20"/>
+      <w:footerReference w:type="default" r:id="rId22"/>
       <w:pgSz w:w="12240" w:h="15840"/>
       <w:pgMar w:top="568" w:right="758" w:bottom="1440" w:left="851" w:header="0" w:footer="708" w:gutter="0"/>
       <w:cols w:space="720"/>
@@ -11552,7 +12297,7 @@
         <w:rFonts w:ascii="Symbol" w:hAnsi="Symbol" w:hint="default"/>
       </w:rPr>
     </w:lvl>
-    <w:lvl w:ilvl="1" w:tplc="10090003" w:tentative="1">
+    <w:lvl w:ilvl="1" w:tplc="10090003">
       <w:start w:val="1"/>
       <w:numFmt w:val="bullet"/>
       <w:lvlText w:val="o"/>

</xml_diff>

<commit_message>
Added the graphics 1 mid-term test
</commit_message>
<xml_diff>
--- a/6044_FramPat/Projects-Tests/Project #1/INFO6044 - Game Engine Frameworks & Patterns - Project 1 (Fall 2024).docx
+++ b/6044_FramPat/Projects-Tests/Project #1/INFO6044 - Game Engine Frameworks & Patterns - Project 1 (Fall 2024).docx
@@ -151,10 +151,19 @@
                 <w:sz w:val="24"/>
                 <w:lang w:val="en-CA"/>
               </w:rPr>
-              <w:t>November 2</w:t>
-            </w:r>
-            <w:r>
-              <w:rPr>
+              <w:t xml:space="preserve">November </w:t>
+            </w:r>
+            <w:r>
+              <w:rPr>
+                <w:dstrike/>
+                <w:sz w:val="24"/>
+                <w:lang w:val="en-CA"/>
+              </w:rPr>
+              <w:t>2</w:t>
+            </w:r>
+            <w:r>
+              <w:rPr>
+                <w:dstrike/>
                 <w:sz w:val="24"/>
                 <w:vertAlign w:val="superscript"/>
                 <w:lang w:val="en-CA"/>
@@ -163,10 +172,53 @@
             </w:r>
             <w:r>
               <w:rPr>
+                <w:dstrike/>
                 <w:sz w:val="24"/>
                 <w:lang w:val="en-CA"/>
               </w:rPr>
-              <w:t>, 202</w:t>
+              <w:t>,</w:t>
+            </w:r>
+            <w:r>
+              <w:rPr>
+                <w:sz w:val="24"/>
+                <w:lang w:val="en-CA"/>
+              </w:rPr>
+              <w:t xml:space="preserve"> </w:t>
+            </w:r>
+            <w:r>
+              <w:rPr>
+                <w:i/>
+                <w:iCs/>
+                <w:szCs w:val="24"/>
+                <w:highlight w:val="yellow"/>
+                <w:lang w:val="en-CA"/>
+              </w:rPr>
+              <w:t>9</w:t>
+            </w:r>
+            <w:r>
+              <w:rPr>
+                <w:i/>
+                <w:iCs/>
+                <w:szCs w:val="24"/>
+                <w:highlight w:val="yellow"/>
+                <w:vertAlign w:val="superscript"/>
+                <w:lang w:val="en-CA"/>
+              </w:rPr>
+              <w:t>th</w:t>
+            </w:r>
+            <w:r>
+              <w:rPr>
+                <w:sz w:val="24"/>
+                <w:lang w:val="en-CA"/>
+              </w:rPr>
+              <w:t>, 2</w:t>
+            </w:r>
+            <w:r>
+              <w:rPr>
+                <w:sz w:val="24"/>
+                <w:lang w:val="en-CA"/>
+              </w:rPr>
+              <w:t>02</w:t>
             </w:r>
             <w:r>
               <w:rPr>
@@ -2329,7 +2381,7 @@
           <w:sz w:val="22"/>
         </w:rPr>
         <w:drawing>
-          <wp:anchor distT="0" distB="0" distL="114300" distR="114300" simplePos="0" relativeHeight="251659776" behindDoc="0" locked="0" layoutInCell="1" allowOverlap="1" wp14:anchorId="165ED2EB" wp14:editId="457B0E78">
+          <wp:anchor distT="0" distB="0" distL="114300" distR="114300" simplePos="0" relativeHeight="251659776" behindDoc="0" locked="0" layoutInCell="1" allowOverlap="1" wp14:anchorId="165ED2EB" wp14:editId="6C7752E1">
             <wp:simplePos x="0" y="0"/>
             <wp:positionH relativeFrom="column">
               <wp:posOffset>3721100</wp:posOffset>

</xml_diff>

<commit_message>
Some skybox textures added
</commit_message>
<xml_diff>
--- a/6044_FramPat/Projects-Tests/Project #1/INFO6044 - Game Engine Frameworks & Patterns - Project 1 (Fall 2024).docx
+++ b/6044_FramPat/Projects-Tests/Project #1/INFO6044 - Game Engine Frameworks & Patterns - Project 1 (Fall 2024).docx
@@ -402,7 +402,6 @@
                 <w:szCs w:val="32"/>
               </w:rPr>
             </w:pPr>
-            <w:proofErr w:type="spellStart"/>
             <w:r>
               <w:rPr>
                 <w:rFonts w:ascii="Arial" w:hAnsi="Arial" w:cs="Arial"/>
@@ -413,7 +412,6 @@
               </w:rPr>
               <w:t>Galaga</w:t>
             </w:r>
-            <w:proofErr w:type="spellEnd"/>
             <w:r>
               <w:rPr>
                 <w:rFonts w:ascii="Arial" w:hAnsi="Arial" w:cs="Arial"/>
@@ -1148,23 +1146,7 @@
           <w:rFonts w:ascii="Arial" w:hAnsi="Arial" w:cs="Arial"/>
           <w:sz w:val="22"/>
         </w:rPr>
-        <w:t>Here’s an actual “</w:t>
-      </w:r>
-      <w:proofErr w:type="spellStart"/>
-      <w:r>
-        <w:rPr>
-          <w:rFonts w:ascii="Arial" w:hAnsi="Arial" w:cs="Arial"/>
-          <w:sz w:val="22"/>
-        </w:rPr>
-        <w:t>Galaga</w:t>
-      </w:r>
-      <w:proofErr w:type="spellEnd"/>
-      <w:r>
-        <w:rPr>
-          <w:rFonts w:ascii="Arial" w:hAnsi="Arial" w:cs="Arial"/>
-          <w:sz w:val="22"/>
-        </w:rPr>
-        <w:t xml:space="preserve">” main board that you can buy on eBay today! </w:t>
+        <w:t xml:space="preserve">Here’s an actual “Galaga” main board that you can buy on eBay today! </w:t>
       </w:r>
     </w:p>
     <w:p>
@@ -1900,21 +1882,12 @@
           <w:sz w:val="22"/>
         </w:rPr>
       </w:pPr>
-      <w:proofErr w:type="spellStart"/>
-      <w:r>
-        <w:rPr>
-          <w:rFonts w:ascii="Arial" w:hAnsi="Arial" w:cs="Arial"/>
-          <w:sz w:val="22"/>
-        </w:rPr>
-        <w:t>Galaga</w:t>
-      </w:r>
-      <w:proofErr w:type="spellEnd"/>
-      <w:r>
-        <w:rPr>
-          <w:rFonts w:ascii="Arial" w:hAnsi="Arial" w:cs="Arial"/>
-          <w:sz w:val="22"/>
-        </w:rPr>
-        <w:t xml:space="preserve"> is a sequel to </w:t>
+      <w:r>
+        <w:rPr>
+          <w:rFonts w:ascii="Arial" w:hAnsi="Arial" w:cs="Arial"/>
+          <w:sz w:val="22"/>
+        </w:rPr>
+        <w:t xml:space="preserve">Galaga is a sequel to </w:t>
       </w:r>
       <w:proofErr w:type="spellStart"/>
       <w:r>
@@ -1946,21 +1919,12 @@
           <w:sz w:val="22"/>
         </w:rPr>
       </w:pPr>
-      <w:proofErr w:type="spellStart"/>
-      <w:r>
-        <w:rPr>
-          <w:rFonts w:ascii="Arial" w:hAnsi="Arial" w:cs="Arial"/>
-          <w:sz w:val="22"/>
-        </w:rPr>
-        <w:t>Galaga</w:t>
-      </w:r>
-      <w:proofErr w:type="spellEnd"/>
-      <w:r>
-        <w:rPr>
-          <w:rFonts w:ascii="Arial" w:hAnsi="Arial" w:cs="Arial"/>
-          <w:sz w:val="22"/>
-        </w:rPr>
-        <w:t xml:space="preserve"> aliens have a tractor beam that can capture your ship. When you destroy the capturing ship, you can use the freed ship for extra firepower. </w:t>
+      <w:r>
+        <w:rPr>
+          <w:rFonts w:ascii="Arial" w:hAnsi="Arial" w:cs="Arial"/>
+          <w:sz w:val="22"/>
+        </w:rPr>
+        <w:t xml:space="preserve">Galaga aliens have a tractor beam that can capture your ship. When you destroy the capturing ship, you can use the freed ship for extra firepower. </w:t>
       </w:r>
     </w:p>
     <w:p>
@@ -1976,21 +1940,12 @@
           <w:sz w:val="22"/>
         </w:rPr>
       </w:pPr>
-      <w:proofErr w:type="spellStart"/>
-      <w:r>
-        <w:rPr>
-          <w:rFonts w:ascii="Arial" w:hAnsi="Arial" w:cs="Arial"/>
-          <w:sz w:val="22"/>
-        </w:rPr>
-        <w:t>Galaga</w:t>
-      </w:r>
-      <w:proofErr w:type="spellEnd"/>
-      <w:r>
-        <w:rPr>
-          <w:rFonts w:ascii="Arial" w:hAnsi="Arial" w:cs="Arial"/>
-          <w:sz w:val="22"/>
-        </w:rPr>
-        <w:t xml:space="preserve"> had a series of “challenge levels” where patterns of ships would attack in predictable waves. </w:t>
+      <w:r>
+        <w:rPr>
+          <w:rFonts w:ascii="Arial" w:hAnsi="Arial" w:cs="Arial"/>
+          <w:sz w:val="22"/>
+        </w:rPr>
+        <w:t xml:space="preserve">Galaga had a series of “challenge levels” where patterns of ships would attack in predictable waves. </w:t>
       </w:r>
     </w:p>
     <w:p>
@@ -2381,7 +2336,7 @@
           <w:sz w:val="22"/>
         </w:rPr>
         <w:drawing>
-          <wp:anchor distT="0" distB="0" distL="114300" distR="114300" simplePos="0" relativeHeight="251659776" behindDoc="0" locked="0" layoutInCell="1" allowOverlap="1" wp14:anchorId="165ED2EB" wp14:editId="6C7752E1">
+          <wp:anchor distT="0" distB="0" distL="114300" distR="114300" simplePos="0" relativeHeight="251659776" behindDoc="0" locked="0" layoutInCell="1" allowOverlap="1" wp14:anchorId="165ED2EB" wp14:editId="65885F95">
             <wp:simplePos x="0" y="0"/>
             <wp:positionH relativeFrom="column">
               <wp:posOffset>3721100</wp:posOffset>
@@ -3632,7 +3587,7 @@
       </w:tr>
       <w:tr>
         <w:trPr>
-          <w:trHeight w:hRule="exact" w:val="855"/>
+          <w:trHeight w:hRule="exact" w:val="1287"/>
         </w:trPr>
         <w:tc>
           <w:tcPr>
@@ -3773,7 +3728,7 @@
       </w:tr>
       <w:tr>
         <w:trPr>
-          <w:trHeight w:hRule="exact" w:val="585"/>
+          <w:trHeight w:hRule="exact" w:val="709"/>
         </w:trPr>
         <w:tc>
           <w:tcPr>
@@ -3893,7 +3848,7 @@
       </w:tr>
       <w:tr>
         <w:trPr>
-          <w:trHeight w:hRule="exact" w:val="855"/>
+          <w:trHeight w:hRule="exact" w:val="1407"/>
         </w:trPr>
         <w:tc>
           <w:tcPr>
@@ -3991,7 +3946,7 @@
       </w:tr>
       <w:tr>
         <w:trPr>
-          <w:trHeight w:hRule="exact" w:val="2010"/>
+          <w:trHeight w:hRule="exact" w:val="2539"/>
         </w:trPr>
         <w:tc>
           <w:tcPr>
@@ -4046,29 +4001,7 @@
                 <w:szCs w:val="22"/>
                 <w:lang w:eastAsia="en-CA"/>
               </w:rPr>
-              <w:t xml:space="preserve">of how you could enhance/update the game – like if there was a sequel to the game. I’m looking for things like “Mario could get another weapon besides the sword” or “The </w:t>
-            </w:r>
-            <w:proofErr w:type="spellStart"/>
-            <w:r>
-              <w:rPr>
-                <w:rFonts w:ascii="Arial" w:hAnsi="Arial" w:cs="Arial"/>
-                <w:color w:val="000000"/>
-                <w:sz w:val="22"/>
-                <w:szCs w:val="22"/>
-                <w:lang w:eastAsia="en-CA"/>
-              </w:rPr>
-              <w:t>Galaga</w:t>
-            </w:r>
-            <w:proofErr w:type="spellEnd"/>
-            <w:r>
-              <w:rPr>
-                <w:rFonts w:ascii="Arial" w:hAnsi="Arial" w:cs="Arial"/>
-                <w:color w:val="000000"/>
-                <w:sz w:val="22"/>
-                <w:szCs w:val="22"/>
-                <w:lang w:eastAsia="en-CA"/>
-              </w:rPr>
-              <w:t xml:space="preserve"> ship could have a tracking missile, too”: then you’d explain how your very clever code would easily handle this kind of update </w:t>
+              <w:t xml:space="preserve">of how you could enhance/update the game – like if there was a sequel to the game. I’m looking for things like “Mario could get another weapon besides the sword” or “The Galaga ship could have a tracking missile, too”: then you’d explain how your very clever code would easily handle this kind of update </w:t>
             </w:r>
             <w:r>
               <w:rPr>
@@ -4330,7 +4263,6 @@
                 <w:lang w:eastAsia="en-CA"/>
               </w:rPr>
             </w:pPr>
-            <w:proofErr w:type="spellStart"/>
             <w:r>
               <w:rPr>
                 <w:rFonts w:ascii="Aptos Narrow" w:hAnsi="Aptos Narrow"/>
@@ -4343,7 +4275,6 @@
               </w:rPr>
               <w:t>Galaga</w:t>
             </w:r>
-            <w:proofErr w:type="spellEnd"/>
             <w:r>
               <w:rPr>
                 <w:rFonts w:ascii="Aptos Narrow" w:hAnsi="Aptos Narrow"/>

</xml_diff>